<commit_message>
Create new Intro to R deck; rename previous slide deck
</commit_message>
<xml_diff>
--- a/Intro to R/Intro to R Presentation restructuring notes.docx
+++ b/Intro to R/Intro to R Presentation restructuring notes.docx
@@ -1,6 +1,6 @@
 
 <file path=word/document.xml><?xml version="1.0" encoding="utf-8"?>
-<w:document xmlns:wpc="http://schemas.microsoft.com/office/word/2010/wordprocessingCanvas" xmlns:cx="http://schemas.microsoft.com/office/drawing/2014/chartex" xmlns:cx1="http://schemas.microsoft.com/office/drawing/2015/9/8/chartex" xmlns:cx2="http://schemas.microsoft.com/office/drawing/2015/10/21/chartex" xmlns:cx3="http://schemas.microsoft.com/office/drawing/2016/5/9/chartex" xmlns:cx4="http://schemas.microsoft.com/office/drawing/2016/5/10/chartex" xmlns:cx5="http://schemas.microsoft.com/office/drawing/2016/5/11/chartex" xmlns:cx6="http://schemas.microsoft.com/office/drawing/2016/5/12/chartex" xmlns:cx7="http://schemas.microsoft.com/office/drawing/2016/5/13/chartex" xmlns:cx8="http://schemas.microsoft.com/office/drawing/2016/5/14/chartex" xmlns:mc="http://schemas.openxmlformats.org/markup-compatibility/2006" xmlns:aink="http://schemas.microsoft.com/office/drawing/2016/ink" xmlns:am3d="http://schemas.microsoft.com/office/drawing/2017/model3d" xmlns:o="urn:schemas-microsoft-com:office:office" xmlns:r="http://schemas.openxmlformats.org/officeDocument/2006/relationships" xmlns:m="http://schemas.openxmlformats.org/officeDocument/2006/math" xmlns:v="urn:schemas-microsoft-com:vml" xmlns:wp14="http://schemas.microsoft.com/office/word/2010/wordprocessingDrawing" xmlns:wp="http://schemas.openxmlformats.org/drawingml/2006/wordprocessingDrawing" xmlns:w10="urn:schemas-microsoft-com:office:word" xmlns:w="http://schemas.openxmlformats.org/wordprocessingml/2006/main" xmlns:w14="http://schemas.microsoft.com/office/word/2010/wordml" xmlns:w15="http://schemas.microsoft.com/office/word/2012/wordml" xmlns:w16cex="http://schemas.microsoft.com/office/word/2018/wordml/cex" xmlns:w16cid="http://schemas.microsoft.com/office/word/2016/wordml/cid" xmlns:w16="http://schemas.microsoft.com/office/word/2018/wordml" xmlns:w16se="http://schemas.microsoft.com/office/word/2015/wordml/symex" xmlns:wpg="http://schemas.microsoft.com/office/word/2010/wordprocessingGroup" xmlns:wpi="http://schemas.microsoft.com/office/word/2010/wordprocessingInk" xmlns:wne="http://schemas.microsoft.com/office/word/2006/wordml" xmlns:wps="http://schemas.microsoft.com/office/word/2010/wordprocessingShape" mc:Ignorable="w14 w15 w16se w16cid w16 w16cex wp14">
+<w:document xmlns:wpc="http://schemas.microsoft.com/office/word/2010/wordprocessingCanvas" xmlns:cx="http://schemas.microsoft.com/office/drawing/2014/chartex" xmlns:cx1="http://schemas.microsoft.com/office/drawing/2015/9/8/chartex" xmlns:cx2="http://schemas.microsoft.com/office/drawing/2015/10/21/chartex" xmlns:cx3="http://schemas.microsoft.com/office/drawing/2016/5/9/chartex" xmlns:cx4="http://schemas.microsoft.com/office/drawing/2016/5/10/chartex" xmlns:cx5="http://schemas.microsoft.com/office/drawing/2016/5/11/chartex" xmlns:cx6="http://schemas.microsoft.com/office/drawing/2016/5/12/chartex" xmlns:cx7="http://schemas.microsoft.com/office/drawing/2016/5/13/chartex" xmlns:cx8="http://schemas.microsoft.com/office/drawing/2016/5/14/chartex" xmlns:mc="http://schemas.openxmlformats.org/markup-compatibility/2006" xmlns:aink="http://schemas.microsoft.com/office/drawing/2016/ink" xmlns:am3d="http://schemas.microsoft.com/office/drawing/2017/model3d" xmlns:o="urn:schemas-microsoft-com:office:office" xmlns:r="http://schemas.openxmlformats.org/officeDocument/2006/relationships" xmlns:m="http://schemas.openxmlformats.org/officeDocument/2006/math" xmlns:v="urn:schemas-microsoft-com:vml" xmlns:wp14="http://schemas.microsoft.com/office/word/2010/wordprocessingDrawing" xmlns:wp="http://schemas.openxmlformats.org/drawingml/2006/wordprocessingDrawing" xmlns:w10="urn:schemas-microsoft-com:office:word" xmlns:w="http://schemas.openxmlformats.org/wordprocessingml/2006/main" xmlns:w14="http://schemas.microsoft.com/office/word/2010/wordml" xmlns:w15="http://schemas.microsoft.com/office/word/2012/wordml" xmlns:w16cid="http://schemas.microsoft.com/office/word/2016/wordml/cid" xmlns:w16se="http://schemas.microsoft.com/office/word/2015/wordml/symex" xmlns:wpg="http://schemas.microsoft.com/office/word/2010/wordprocessingGroup" xmlns:wpi="http://schemas.microsoft.com/office/word/2010/wordprocessingInk" xmlns:wne="http://schemas.microsoft.com/office/word/2006/wordml" xmlns:wps="http://schemas.microsoft.com/office/word/2010/wordprocessingShape" mc:Ignorable="w14 w15 w16se w16cid wp14">
   <w:body>
     <w:p>
       <w:pPr>
@@ -77,13 +77,214 @@
           <w:szCs w:val="28"/>
         </w:rPr>
       </w:pPr>
+      <w:r>
+        <w:rPr>
+          <w:sz w:val="28"/>
+          <w:szCs w:val="28"/>
+        </w:rPr>
+        <w:t>Quick</w:t>
+      </w:r>
+      <w:r>
+        <w:rPr>
+          <w:sz w:val="28"/>
+          <w:szCs w:val="28"/>
+        </w:rPr>
+        <w:t>-</w:t>
+      </w:r>
+      <w:r>
+        <w:rPr>
+          <w:sz w:val="28"/>
+          <w:szCs w:val="28"/>
+        </w:rPr>
+        <w:t>start on IDEs and scripts</w:t>
+      </w:r>
+    </w:p>
+    <w:p>
+      <w:pPr>
+        <w:pStyle w:val="ListParagraph"/>
+        <w:numPr>
+          <w:ilvl w:val="1"/>
+          <w:numId w:val="1"/>
+        </w:numPr>
+        <w:rPr>
+          <w:sz w:val="28"/>
+          <w:szCs w:val="28"/>
+        </w:rPr>
+      </w:pPr>
+      <w:r>
+        <w:rPr>
+          <w:sz w:val="28"/>
+          <w:szCs w:val="28"/>
+        </w:rPr>
+        <w:t>Platter of topics and where to go for more info</w:t>
+      </w:r>
+    </w:p>
+    <w:p>
+      <w:pPr>
+        <w:pStyle w:val="ListParagraph"/>
+        <w:numPr>
+          <w:ilvl w:val="0"/>
+          <w:numId w:val="1"/>
+        </w:numPr>
+        <w:rPr>
+          <w:sz w:val="28"/>
+          <w:szCs w:val="28"/>
+        </w:rPr>
+      </w:pPr>
+      <w:r>
+        <w:rPr>
+          <w:sz w:val="28"/>
+          <w:szCs w:val="28"/>
+        </w:rPr>
+        <w:t>Contextualizing R as a language</w:t>
+      </w:r>
+    </w:p>
+    <w:p>
+      <w:pPr>
+        <w:pStyle w:val="ListParagraph"/>
+        <w:numPr>
+          <w:ilvl w:val="1"/>
+          <w:numId w:val="1"/>
+        </w:numPr>
+        <w:rPr>
+          <w:sz w:val="28"/>
+          <w:szCs w:val="28"/>
+        </w:rPr>
+      </w:pPr>
+      <w:r>
+        <w:rPr>
+          <w:sz w:val="28"/>
+          <w:szCs w:val="28"/>
+        </w:rPr>
+        <w:t>Brief history</w:t>
+      </w:r>
+    </w:p>
+    <w:p>
+      <w:pPr>
+        <w:pStyle w:val="ListParagraph"/>
+        <w:numPr>
+          <w:ilvl w:val="1"/>
+          <w:numId w:val="1"/>
+        </w:numPr>
+        <w:rPr>
+          <w:sz w:val="28"/>
+          <w:szCs w:val="28"/>
+        </w:rPr>
+      </w:pPr>
+      <w:r>
+        <w:rPr>
+          <w:sz w:val="28"/>
+          <w:szCs w:val="28"/>
+        </w:rPr>
+        <w:t>Pros/cons and alternatives</w:t>
+      </w:r>
+    </w:p>
+    <w:p>
+      <w:pPr>
+        <w:pStyle w:val="ListParagraph"/>
+        <w:numPr>
+          <w:ilvl w:val="1"/>
+          <w:numId w:val="1"/>
+        </w:numPr>
+        <w:rPr>
+          <w:sz w:val="28"/>
+          <w:szCs w:val="28"/>
+        </w:rPr>
+      </w:pPr>
+      <w:r>
+        <w:rPr>
+          <w:sz w:val="28"/>
+          <w:szCs w:val="28"/>
+        </w:rPr>
+        <w:t>R and data science</w:t>
+      </w:r>
+    </w:p>
+    <w:p>
+      <w:pPr>
+        <w:pStyle w:val="ListParagraph"/>
+        <w:numPr>
+          <w:ilvl w:val="0"/>
+          <w:numId w:val="1"/>
+        </w:numPr>
+        <w:rPr>
+          <w:sz w:val="28"/>
+          <w:szCs w:val="28"/>
+        </w:rPr>
+      </w:pPr>
+      <w:r>
+        <w:rPr>
+          <w:sz w:val="28"/>
+          <w:szCs w:val="28"/>
+        </w:rPr>
+        <w:t>How to use R in the most general sense</w:t>
+      </w:r>
+    </w:p>
+    <w:p>
+      <w:pPr>
+        <w:pStyle w:val="ListParagraph"/>
+        <w:numPr>
+          <w:ilvl w:val="1"/>
+          <w:numId w:val="1"/>
+        </w:numPr>
+        <w:rPr>
+          <w:sz w:val="28"/>
+          <w:szCs w:val="28"/>
+        </w:rPr>
+      </w:pPr>
+      <w:r>
+        <w:rPr>
+          <w:sz w:val="28"/>
+          <w:szCs w:val="28"/>
+        </w:rPr>
+        <w:t>Downloading R and RStudio</w:t>
+      </w:r>
+    </w:p>
+    <w:p>
+      <w:pPr>
+        <w:pStyle w:val="ListParagraph"/>
+        <w:numPr>
+          <w:ilvl w:val="1"/>
+          <w:numId w:val="1"/>
+        </w:numPr>
+        <w:rPr>
+          <w:sz w:val="28"/>
+          <w:szCs w:val="28"/>
+        </w:rPr>
+      </w:pPr>
+      <w:r>
+        <w:rPr>
+          <w:sz w:val="28"/>
+          <w:szCs w:val="28"/>
+        </w:rPr>
+        <w:t>Familiarization with RStudio layout</w:t>
+      </w:r>
+    </w:p>
+    <w:p>
+      <w:pPr>
+        <w:pStyle w:val="ListParagraph"/>
+        <w:numPr>
+          <w:ilvl w:val="1"/>
+          <w:numId w:val="1"/>
+        </w:numPr>
+        <w:rPr>
+          <w:sz w:val="28"/>
+          <w:szCs w:val="28"/>
+        </w:rPr>
+      </w:pPr>
+      <w:r>
+        <w:rPr>
+          <w:sz w:val="28"/>
+          <w:szCs w:val="28"/>
+        </w:rPr>
+        <w:t xml:space="preserve">Creating scripts and </w:t>
+      </w:r>
       <w:proofErr w:type="spellStart"/>
       <w:r>
         <w:rPr>
           <w:sz w:val="28"/>
           <w:szCs w:val="28"/>
         </w:rPr>
-        <w:t>Quickstart</w:t>
+        <w:t>RMarkdown</w:t>
       </w:r>
       <w:proofErr w:type="spellEnd"/>
       <w:r>
@@ -91,7 +292,63 @@
           <w:sz w:val="28"/>
           <w:szCs w:val="28"/>
         </w:rPr>
-        <w:t xml:space="preserve"> on IDEs and scripts</w:t>
+        <w:t xml:space="preserve"> documents</w:t>
+      </w:r>
+    </w:p>
+    <w:p>
+      <w:pPr>
+        <w:pStyle w:val="ListParagraph"/>
+        <w:numPr>
+          <w:ilvl w:val="2"/>
+          <w:numId w:val="1"/>
+        </w:numPr>
+        <w:rPr>
+          <w:sz w:val="28"/>
+          <w:szCs w:val="28"/>
+        </w:rPr>
+      </w:pPr>
+      <w:proofErr w:type="spellStart"/>
+      <w:r>
+        <w:rPr>
+          <w:sz w:val="28"/>
+          <w:szCs w:val="28"/>
+        </w:rPr>
+        <w:t>RMarkdown</w:t>
+      </w:r>
+      <w:proofErr w:type="spellEnd"/>
+      <w:r>
+        <w:rPr>
+          <w:sz w:val="28"/>
+          <w:szCs w:val="28"/>
+        </w:rPr>
+        <w:t xml:space="preserve"> lets you mix code and text</w:t>
+      </w:r>
+    </w:p>
+    <w:p>
+      <w:pPr>
+        <w:pStyle w:val="ListParagraph"/>
+        <w:numPr>
+          <w:ilvl w:val="0"/>
+          <w:numId w:val="1"/>
+        </w:numPr>
+        <w:rPr>
+          <w:sz w:val="28"/>
+          <w:szCs w:val="28"/>
+        </w:rPr>
+      </w:pPr>
+      <w:r>
+        <w:rPr>
+          <w:sz w:val="28"/>
+          <w:szCs w:val="28"/>
+        </w:rPr>
+        <w:t>R Syntax</w:t>
+      </w:r>
+      <w:r>
+        <w:rPr>
+          <w:sz w:val="28"/>
+          <w:szCs w:val="28"/>
+        </w:rPr>
+        <w:t xml:space="preserve"> and Writing Code</w:t>
       </w:r>
     </w:p>
     <w:p>
@@ -111,27 +368,107 @@
           <w:sz w:val="28"/>
           <w:szCs w:val="28"/>
         </w:rPr>
-        <w:t>Platter of topics and where to go for more info</w:t>
-      </w:r>
-    </w:p>
-    <w:p>
-      <w:pPr>
-        <w:pStyle w:val="ListParagraph"/>
-        <w:numPr>
-          <w:ilvl w:val="0"/>
-          <w:numId w:val="1"/>
-        </w:numPr>
-        <w:rPr>
-          <w:sz w:val="28"/>
-          <w:szCs w:val="28"/>
-        </w:rPr>
-      </w:pPr>
-      <w:r>
-        <w:rPr>
-          <w:sz w:val="28"/>
-          <w:szCs w:val="28"/>
-        </w:rPr>
-        <w:t>Contextualizing R as a language</w:t>
+        <w:t>Object creation and assignment</w:t>
+      </w:r>
+    </w:p>
+    <w:p>
+      <w:pPr>
+        <w:pStyle w:val="ListParagraph"/>
+        <w:numPr>
+          <w:ilvl w:val="2"/>
+          <w:numId w:val="1"/>
+        </w:numPr>
+        <w:rPr>
+          <w:sz w:val="28"/>
+          <w:szCs w:val="28"/>
+        </w:rPr>
+      </w:pPr>
+      <w:r>
+        <w:rPr>
+          <w:sz w:val="28"/>
+          <w:szCs w:val="28"/>
+        </w:rPr>
+        <w:t>Need to understand the concept of an “object”</w:t>
+      </w:r>
+    </w:p>
+    <w:p>
+      <w:pPr>
+        <w:pStyle w:val="ListParagraph"/>
+        <w:numPr>
+          <w:ilvl w:val="3"/>
+          <w:numId w:val="1"/>
+        </w:numPr>
+        <w:rPr>
+          <w:sz w:val="28"/>
+          <w:szCs w:val="28"/>
+        </w:rPr>
+      </w:pPr>
+      <w:r>
+        <w:rPr>
+          <w:sz w:val="28"/>
+          <w:szCs w:val="28"/>
+        </w:rPr>
+        <w:t>An object can be literally anything, and the user is capable of creating their own objects</w:t>
+      </w:r>
+    </w:p>
+    <w:p>
+      <w:pPr>
+        <w:pStyle w:val="ListParagraph"/>
+        <w:numPr>
+          <w:ilvl w:val="2"/>
+          <w:numId w:val="1"/>
+        </w:numPr>
+        <w:rPr>
+          <w:sz w:val="28"/>
+          <w:szCs w:val="28"/>
+        </w:rPr>
+      </w:pPr>
+      <w:r>
+        <w:rPr>
+          <w:sz w:val="28"/>
+          <w:szCs w:val="28"/>
+        </w:rPr>
+        <w:t>Naming conventions</w:t>
+      </w:r>
+    </w:p>
+    <w:p>
+      <w:pPr>
+        <w:pStyle w:val="ListParagraph"/>
+        <w:numPr>
+          <w:ilvl w:val="3"/>
+          <w:numId w:val="1"/>
+        </w:numPr>
+        <w:rPr>
+          <w:sz w:val="28"/>
+          <w:szCs w:val="28"/>
+        </w:rPr>
+      </w:pPr>
+      <w:r>
+        <w:rPr>
+          <w:sz w:val="28"/>
+          <w:szCs w:val="28"/>
+        </w:rPr>
+        <w:t>Reserved namespaces</w:t>
+      </w:r>
+    </w:p>
+    <w:p>
+      <w:pPr>
+        <w:pStyle w:val="ListParagraph"/>
+        <w:numPr>
+          <w:ilvl w:val="3"/>
+          <w:numId w:val="1"/>
+        </w:numPr>
+        <w:rPr>
+          <w:sz w:val="28"/>
+          <w:szCs w:val="28"/>
+        </w:rPr>
+      </w:pPr>
+      <w:r>
+        <w:rPr>
+          <w:sz w:val="28"/>
+          <w:szCs w:val="28"/>
+        </w:rPr>
+        <w:t>Case sensitive</w:t>
       </w:r>
     </w:p>
     <w:p>
@@ -151,7 +488,67 @@
           <w:sz w:val="28"/>
           <w:szCs w:val="28"/>
         </w:rPr>
-        <w:t>Brief history</w:t>
+        <w:t>Object classes</w:t>
+      </w:r>
+    </w:p>
+    <w:p>
+      <w:pPr>
+        <w:pStyle w:val="ListParagraph"/>
+        <w:numPr>
+          <w:ilvl w:val="2"/>
+          <w:numId w:val="1"/>
+        </w:numPr>
+        <w:rPr>
+          <w:sz w:val="28"/>
+          <w:szCs w:val="28"/>
+        </w:rPr>
+      </w:pPr>
+      <w:r>
+        <w:rPr>
+          <w:sz w:val="28"/>
+          <w:szCs w:val="28"/>
+        </w:rPr>
+        <w:t>Fundamental types</w:t>
+      </w:r>
+    </w:p>
+    <w:p>
+      <w:pPr>
+        <w:pStyle w:val="ListParagraph"/>
+        <w:numPr>
+          <w:ilvl w:val="3"/>
+          <w:numId w:val="1"/>
+        </w:numPr>
+        <w:rPr>
+          <w:sz w:val="28"/>
+          <w:szCs w:val="28"/>
+        </w:rPr>
+      </w:pPr>
+      <w:r>
+        <w:rPr>
+          <w:sz w:val="28"/>
+          <w:szCs w:val="28"/>
+        </w:rPr>
+        <w:t>(use existing slides for this really)</w:t>
+      </w:r>
+    </w:p>
+    <w:p>
+      <w:pPr>
+        <w:pStyle w:val="ListParagraph"/>
+        <w:numPr>
+          <w:ilvl w:val="2"/>
+          <w:numId w:val="1"/>
+        </w:numPr>
+        <w:rPr>
+          <w:sz w:val="28"/>
+          <w:szCs w:val="28"/>
+        </w:rPr>
+      </w:pPr>
+      <w:r>
+        <w:rPr>
+          <w:sz w:val="28"/>
+          <w:szCs w:val="28"/>
+        </w:rPr>
+        <w:t>Matrices, data frames, lists</w:t>
       </w:r>
     </w:p>
     <w:p>
@@ -171,27 +568,67 @@
           <w:sz w:val="28"/>
           <w:szCs w:val="28"/>
         </w:rPr>
-        <w:t>Pros/cons and alternatives</w:t>
-      </w:r>
-    </w:p>
-    <w:p>
-      <w:pPr>
-        <w:pStyle w:val="ListParagraph"/>
-        <w:numPr>
-          <w:ilvl w:val="0"/>
-          <w:numId w:val="1"/>
-        </w:numPr>
-        <w:rPr>
-          <w:sz w:val="28"/>
-          <w:szCs w:val="28"/>
-        </w:rPr>
-      </w:pPr>
-      <w:r>
-        <w:rPr>
-          <w:sz w:val="28"/>
-          <w:szCs w:val="28"/>
-        </w:rPr>
-        <w:t>How to use R in the most general sense</w:t>
+        <w:t>Functions</w:t>
+      </w:r>
+    </w:p>
+    <w:p>
+      <w:pPr>
+        <w:pStyle w:val="ListParagraph"/>
+        <w:numPr>
+          <w:ilvl w:val="2"/>
+          <w:numId w:val="1"/>
+        </w:numPr>
+        <w:rPr>
+          <w:sz w:val="28"/>
+          <w:szCs w:val="28"/>
+        </w:rPr>
+      </w:pPr>
+      <w:r>
+        <w:rPr>
+          <w:sz w:val="28"/>
+          <w:szCs w:val="28"/>
+        </w:rPr>
+        <w:t>Existing functions and downloadable</w:t>
+      </w:r>
+    </w:p>
+    <w:p>
+      <w:pPr>
+        <w:pStyle w:val="ListParagraph"/>
+        <w:numPr>
+          <w:ilvl w:val="3"/>
+          <w:numId w:val="1"/>
+        </w:numPr>
+        <w:rPr>
+          <w:sz w:val="28"/>
+          <w:szCs w:val="28"/>
+        </w:rPr>
+      </w:pPr>
+      <w:r>
+        <w:rPr>
+          <w:sz w:val="28"/>
+          <w:szCs w:val="28"/>
+        </w:rPr>
+        <w:t>CRAN, GitHub repos</w:t>
+      </w:r>
+    </w:p>
+    <w:p>
+      <w:pPr>
+        <w:pStyle w:val="ListParagraph"/>
+        <w:numPr>
+          <w:ilvl w:val="2"/>
+          <w:numId w:val="1"/>
+        </w:numPr>
+        <w:rPr>
+          <w:sz w:val="28"/>
+          <w:szCs w:val="28"/>
+        </w:rPr>
+      </w:pPr>
+      <w:r>
+        <w:rPr>
+          <w:sz w:val="28"/>
+          <w:szCs w:val="28"/>
+        </w:rPr>
+        <w:t>User-created functions</w:t>
       </w:r>
     </w:p>
     <w:p>
@@ -211,63 +648,7 @@
           <w:sz w:val="28"/>
           <w:szCs w:val="28"/>
         </w:rPr>
-        <w:t>Downloading R and RStudio</w:t>
-      </w:r>
-    </w:p>
-    <w:p>
-      <w:pPr>
-        <w:pStyle w:val="ListParagraph"/>
-        <w:numPr>
-          <w:ilvl w:val="1"/>
-          <w:numId w:val="1"/>
-        </w:numPr>
-        <w:rPr>
-          <w:sz w:val="28"/>
-          <w:szCs w:val="28"/>
-        </w:rPr>
-      </w:pPr>
-      <w:r>
-        <w:rPr>
-          <w:sz w:val="28"/>
-          <w:szCs w:val="28"/>
-        </w:rPr>
-        <w:t>Familiarization with RStudio layout</w:t>
-      </w:r>
-    </w:p>
-    <w:p>
-      <w:pPr>
-        <w:pStyle w:val="ListParagraph"/>
-        <w:numPr>
-          <w:ilvl w:val="1"/>
-          <w:numId w:val="1"/>
-        </w:numPr>
-        <w:rPr>
-          <w:sz w:val="28"/>
-          <w:szCs w:val="28"/>
-        </w:rPr>
-      </w:pPr>
-      <w:r>
-        <w:rPr>
-          <w:sz w:val="28"/>
-          <w:szCs w:val="28"/>
-        </w:rPr>
-        <w:t xml:space="preserve">Creating scripts and </w:t>
-      </w:r>
-      <w:proofErr w:type="spellStart"/>
-      <w:r>
-        <w:rPr>
-          <w:sz w:val="28"/>
-          <w:szCs w:val="28"/>
-        </w:rPr>
-        <w:t>RMarkdown</w:t>
-      </w:r>
-      <w:proofErr w:type="spellEnd"/>
-      <w:r>
-        <w:rPr>
-          <w:sz w:val="28"/>
-          <w:szCs w:val="28"/>
-        </w:rPr>
-        <w:t xml:space="preserve"> documents</w:t>
+        <w:t xml:space="preserve">Infix operators </w:t>
       </w:r>
     </w:p>
     <w:p>
@@ -282,68 +663,19 @@
           <w:szCs w:val="28"/>
         </w:rPr>
       </w:pPr>
-      <w:proofErr w:type="spellStart"/>
-      <w:r>
-        <w:rPr>
-          <w:sz w:val="28"/>
-          <w:szCs w:val="28"/>
-        </w:rPr>
-        <w:t>RMarkdown</w:t>
-      </w:r>
-      <w:proofErr w:type="spellEnd"/>
-      <w:r>
-        <w:rPr>
-          <w:sz w:val="28"/>
-          <w:szCs w:val="28"/>
-        </w:rPr>
-        <w:t xml:space="preserve"> lets you mix code and text</w:t>
-      </w:r>
-    </w:p>
-    <w:p>
-      <w:pPr>
-        <w:pStyle w:val="ListParagraph"/>
-        <w:numPr>
-          <w:ilvl w:val="0"/>
-          <w:numId w:val="1"/>
-        </w:numPr>
-        <w:rPr>
-          <w:sz w:val="28"/>
-          <w:szCs w:val="28"/>
-        </w:rPr>
-      </w:pPr>
-      <w:r>
-        <w:rPr>
-          <w:sz w:val="28"/>
-          <w:szCs w:val="28"/>
-        </w:rPr>
-        <w:t>R Syntax</w:t>
-      </w:r>
-      <w:r>
-        <w:rPr>
-          <w:sz w:val="28"/>
-          <w:szCs w:val="28"/>
-        </w:rPr>
-        <w:t xml:space="preserve"> and Writing Code</w:t>
-      </w:r>
-    </w:p>
-    <w:p>
-      <w:pPr>
-        <w:pStyle w:val="ListParagraph"/>
-        <w:numPr>
-          <w:ilvl w:val="1"/>
-          <w:numId w:val="1"/>
-        </w:numPr>
-        <w:rPr>
-          <w:sz w:val="28"/>
-          <w:szCs w:val="28"/>
-        </w:rPr>
-      </w:pPr>
-      <w:r>
-        <w:rPr>
-          <w:sz w:val="28"/>
-          <w:szCs w:val="28"/>
-        </w:rPr>
-        <w:t>Object creation and assignment</w:t>
+      <w:r>
+        <w:rPr>
+          <w:sz w:val="28"/>
+          <w:szCs w:val="28"/>
+        </w:rPr>
+        <w:t>“</w:t>
+      </w:r>
+      <w:r>
+        <w:rPr>
+          <w:sz w:val="28"/>
+          <w:szCs w:val="28"/>
+        </w:rPr>
+        <w:t>R comes with lots of functions, and you can download lots. I encourage you to explore the pre-built functions on your own. I want to talk about a special group of functions though.”</w:t>
       </w:r>
     </w:p>
     <w:p>
@@ -363,7 +695,28 @@
           <w:sz w:val="28"/>
           <w:szCs w:val="28"/>
         </w:rPr>
-        <w:t>Need to understand the concept of an “object”</w:t>
+        <w:t>Still functions, but they get their own special place in R syntax</w:t>
+      </w:r>
+    </w:p>
+    <w:p>
+      <w:pPr>
+        <w:pStyle w:val="ListParagraph"/>
+        <w:numPr>
+          <w:ilvl w:val="2"/>
+          <w:numId w:val="1"/>
+        </w:numPr>
+        <w:rPr>
+          <w:sz w:val="28"/>
+          <w:szCs w:val="28"/>
+        </w:rPr>
+      </w:pPr>
+      <w:r>
+        <w:rPr>
+          <w:sz w:val="28"/>
+          <w:szCs w:val="28"/>
+        </w:rPr>
+        <w:lastRenderedPageBreak/>
+        <w:t>Mathematical operators and logical operators</w:t>
       </w:r>
     </w:p>
     <w:p>
@@ -383,334 +736,6 @@
           <w:sz w:val="28"/>
           <w:szCs w:val="28"/>
         </w:rPr>
-        <w:t>An object can be literally anything, and the user is capable of creating their own objects</w:t>
-      </w:r>
-    </w:p>
-    <w:p>
-      <w:pPr>
-        <w:pStyle w:val="ListParagraph"/>
-        <w:numPr>
-          <w:ilvl w:val="2"/>
-          <w:numId w:val="1"/>
-        </w:numPr>
-        <w:rPr>
-          <w:sz w:val="28"/>
-          <w:szCs w:val="28"/>
-        </w:rPr>
-      </w:pPr>
-      <w:r>
-        <w:rPr>
-          <w:sz w:val="28"/>
-          <w:szCs w:val="28"/>
-        </w:rPr>
-        <w:t>Naming conventions</w:t>
-      </w:r>
-    </w:p>
-    <w:p>
-      <w:pPr>
-        <w:pStyle w:val="ListParagraph"/>
-        <w:numPr>
-          <w:ilvl w:val="3"/>
-          <w:numId w:val="1"/>
-        </w:numPr>
-        <w:rPr>
-          <w:sz w:val="28"/>
-          <w:szCs w:val="28"/>
-        </w:rPr>
-      </w:pPr>
-      <w:r>
-        <w:rPr>
-          <w:sz w:val="28"/>
-          <w:szCs w:val="28"/>
-        </w:rPr>
-        <w:t>Reserved namespaces</w:t>
-      </w:r>
-    </w:p>
-    <w:p>
-      <w:pPr>
-        <w:pStyle w:val="ListParagraph"/>
-        <w:numPr>
-          <w:ilvl w:val="3"/>
-          <w:numId w:val="1"/>
-        </w:numPr>
-        <w:rPr>
-          <w:sz w:val="28"/>
-          <w:szCs w:val="28"/>
-        </w:rPr>
-      </w:pPr>
-      <w:r>
-        <w:rPr>
-          <w:sz w:val="28"/>
-          <w:szCs w:val="28"/>
-        </w:rPr>
-        <w:t>Case sensitive</w:t>
-      </w:r>
-    </w:p>
-    <w:p>
-      <w:pPr>
-        <w:pStyle w:val="ListParagraph"/>
-        <w:numPr>
-          <w:ilvl w:val="1"/>
-          <w:numId w:val="1"/>
-        </w:numPr>
-        <w:rPr>
-          <w:sz w:val="28"/>
-          <w:szCs w:val="28"/>
-        </w:rPr>
-      </w:pPr>
-      <w:r>
-        <w:rPr>
-          <w:sz w:val="28"/>
-          <w:szCs w:val="28"/>
-        </w:rPr>
-        <w:t>Object classes</w:t>
-      </w:r>
-    </w:p>
-    <w:p>
-      <w:pPr>
-        <w:pStyle w:val="ListParagraph"/>
-        <w:numPr>
-          <w:ilvl w:val="2"/>
-          <w:numId w:val="1"/>
-        </w:numPr>
-        <w:rPr>
-          <w:sz w:val="28"/>
-          <w:szCs w:val="28"/>
-        </w:rPr>
-      </w:pPr>
-      <w:r>
-        <w:rPr>
-          <w:sz w:val="28"/>
-          <w:szCs w:val="28"/>
-        </w:rPr>
-        <w:t>Fundamental types</w:t>
-      </w:r>
-    </w:p>
-    <w:p>
-      <w:pPr>
-        <w:pStyle w:val="ListParagraph"/>
-        <w:numPr>
-          <w:ilvl w:val="3"/>
-          <w:numId w:val="1"/>
-        </w:numPr>
-        <w:rPr>
-          <w:sz w:val="28"/>
-          <w:szCs w:val="28"/>
-        </w:rPr>
-      </w:pPr>
-      <w:r>
-        <w:rPr>
-          <w:sz w:val="28"/>
-          <w:szCs w:val="28"/>
-        </w:rPr>
-        <w:t>(use existing slides for this really)</w:t>
-      </w:r>
-    </w:p>
-    <w:p>
-      <w:pPr>
-        <w:pStyle w:val="ListParagraph"/>
-        <w:numPr>
-          <w:ilvl w:val="2"/>
-          <w:numId w:val="1"/>
-        </w:numPr>
-        <w:rPr>
-          <w:sz w:val="28"/>
-          <w:szCs w:val="28"/>
-        </w:rPr>
-      </w:pPr>
-      <w:r>
-        <w:rPr>
-          <w:sz w:val="28"/>
-          <w:szCs w:val="28"/>
-        </w:rPr>
-        <w:t>Matrices, data frames, lists</w:t>
-      </w:r>
-    </w:p>
-    <w:p>
-      <w:pPr>
-        <w:pStyle w:val="ListParagraph"/>
-        <w:numPr>
-          <w:ilvl w:val="1"/>
-          <w:numId w:val="1"/>
-        </w:numPr>
-        <w:rPr>
-          <w:sz w:val="28"/>
-          <w:szCs w:val="28"/>
-        </w:rPr>
-      </w:pPr>
-      <w:r>
-        <w:rPr>
-          <w:sz w:val="28"/>
-          <w:szCs w:val="28"/>
-        </w:rPr>
-        <w:t>Functions</w:t>
-      </w:r>
-    </w:p>
-    <w:p>
-      <w:pPr>
-        <w:pStyle w:val="ListParagraph"/>
-        <w:numPr>
-          <w:ilvl w:val="2"/>
-          <w:numId w:val="1"/>
-        </w:numPr>
-        <w:rPr>
-          <w:sz w:val="28"/>
-          <w:szCs w:val="28"/>
-        </w:rPr>
-      </w:pPr>
-      <w:r>
-        <w:rPr>
-          <w:sz w:val="28"/>
-          <w:szCs w:val="28"/>
-        </w:rPr>
-        <w:t>Existing functions and downloadable</w:t>
-      </w:r>
-    </w:p>
-    <w:p>
-      <w:pPr>
-        <w:pStyle w:val="ListParagraph"/>
-        <w:numPr>
-          <w:ilvl w:val="3"/>
-          <w:numId w:val="1"/>
-        </w:numPr>
-        <w:rPr>
-          <w:sz w:val="28"/>
-          <w:szCs w:val="28"/>
-        </w:rPr>
-      </w:pPr>
-      <w:r>
-        <w:rPr>
-          <w:sz w:val="28"/>
-          <w:szCs w:val="28"/>
-        </w:rPr>
-        <w:t>CRAN, GitHub repos</w:t>
-      </w:r>
-    </w:p>
-    <w:p>
-      <w:pPr>
-        <w:pStyle w:val="ListParagraph"/>
-        <w:numPr>
-          <w:ilvl w:val="2"/>
-          <w:numId w:val="1"/>
-        </w:numPr>
-        <w:rPr>
-          <w:sz w:val="28"/>
-          <w:szCs w:val="28"/>
-        </w:rPr>
-      </w:pPr>
-      <w:r>
-        <w:rPr>
-          <w:sz w:val="28"/>
-          <w:szCs w:val="28"/>
-        </w:rPr>
-        <w:t>User-created functions</w:t>
-      </w:r>
-    </w:p>
-    <w:p>
-      <w:pPr>
-        <w:pStyle w:val="ListParagraph"/>
-        <w:numPr>
-          <w:ilvl w:val="1"/>
-          <w:numId w:val="1"/>
-        </w:numPr>
-        <w:rPr>
-          <w:sz w:val="28"/>
-          <w:szCs w:val="28"/>
-        </w:rPr>
-      </w:pPr>
-      <w:r>
-        <w:rPr>
-          <w:sz w:val="28"/>
-          <w:szCs w:val="28"/>
-        </w:rPr>
-        <w:t xml:space="preserve">Infix operators </w:t>
-      </w:r>
-    </w:p>
-    <w:p>
-      <w:pPr>
-        <w:pStyle w:val="ListParagraph"/>
-        <w:numPr>
-          <w:ilvl w:val="2"/>
-          <w:numId w:val="1"/>
-        </w:numPr>
-        <w:rPr>
-          <w:sz w:val="28"/>
-          <w:szCs w:val="28"/>
-        </w:rPr>
-      </w:pPr>
-      <w:r>
-        <w:rPr>
-          <w:sz w:val="28"/>
-          <w:szCs w:val="28"/>
-        </w:rPr>
-        <w:t>“</w:t>
-      </w:r>
-      <w:r>
-        <w:rPr>
-          <w:sz w:val="28"/>
-          <w:szCs w:val="28"/>
-        </w:rPr>
-        <w:t>R comes with lots of functions, and you can download lots. I encourage you to explore the pre-built functions on your own. I want to talk about a special group of functions though.”</w:t>
-      </w:r>
-    </w:p>
-    <w:p>
-      <w:pPr>
-        <w:pStyle w:val="ListParagraph"/>
-        <w:numPr>
-          <w:ilvl w:val="2"/>
-          <w:numId w:val="1"/>
-        </w:numPr>
-        <w:rPr>
-          <w:sz w:val="28"/>
-          <w:szCs w:val="28"/>
-        </w:rPr>
-      </w:pPr>
-      <w:r>
-        <w:rPr>
-          <w:sz w:val="28"/>
-          <w:szCs w:val="28"/>
-        </w:rPr>
-        <w:t>Still functions, but they get their own special place in R syntax</w:t>
-      </w:r>
-    </w:p>
-    <w:p>
-      <w:pPr>
-        <w:pStyle w:val="ListParagraph"/>
-        <w:numPr>
-          <w:ilvl w:val="2"/>
-          <w:numId w:val="1"/>
-        </w:numPr>
-        <w:rPr>
-          <w:sz w:val="28"/>
-          <w:szCs w:val="28"/>
-        </w:rPr>
-      </w:pPr>
-      <w:r>
-        <w:rPr>
-          <w:sz w:val="28"/>
-          <w:szCs w:val="28"/>
-        </w:rPr>
-        <w:t>Mathematical operators and logical operators</w:t>
-      </w:r>
-    </w:p>
-    <w:p>
-      <w:pPr>
-        <w:pStyle w:val="ListParagraph"/>
-        <w:numPr>
-          <w:ilvl w:val="3"/>
-          <w:numId w:val="1"/>
-        </w:numPr>
-        <w:rPr>
-          <w:sz w:val="28"/>
-          <w:szCs w:val="28"/>
-        </w:rPr>
-      </w:pPr>
-      <w:r>
-        <w:rPr>
-          <w:sz w:val="28"/>
-          <w:szCs w:val="28"/>
-        </w:rPr>
-        <w:lastRenderedPageBreak/>
         <w:t>Logical results and Booleans</w:t>
       </w:r>
     </w:p>
@@ -738,7 +763,7 @@
 </file>
 
 <file path=word/numbering.xml><?xml version="1.0" encoding="utf-8"?>
-<w:numbering xmlns:wpc="http://schemas.microsoft.com/office/word/2010/wordprocessingCanvas" xmlns:cx="http://schemas.microsoft.com/office/drawing/2014/chartex" xmlns:cx1="http://schemas.microsoft.com/office/drawing/2015/9/8/chartex" xmlns:cx2="http://schemas.microsoft.com/office/drawing/2015/10/21/chartex" xmlns:cx3="http://schemas.microsoft.com/office/drawing/2016/5/9/chartex" xmlns:cx4="http://schemas.microsoft.com/office/drawing/2016/5/10/chartex" xmlns:cx5="http://schemas.microsoft.com/office/drawing/2016/5/11/chartex" xmlns:cx6="http://schemas.microsoft.com/office/drawing/2016/5/12/chartex" xmlns:cx7="http://schemas.microsoft.com/office/drawing/2016/5/13/chartex" xmlns:cx8="http://schemas.microsoft.com/office/drawing/2016/5/14/chartex" xmlns:mc="http://schemas.openxmlformats.org/markup-compatibility/2006" xmlns:aink="http://schemas.microsoft.com/office/drawing/2016/ink" xmlns:am3d="http://schemas.microsoft.com/office/drawing/2017/model3d" xmlns:o="urn:schemas-microsoft-com:office:office" xmlns:r="http://schemas.openxmlformats.org/officeDocument/2006/relationships" xmlns:m="http://schemas.openxmlformats.org/officeDocument/2006/math" xmlns:v="urn:schemas-microsoft-com:vml" xmlns:wp14="http://schemas.microsoft.com/office/word/2010/wordprocessingDrawing" xmlns:wp="http://schemas.openxmlformats.org/drawingml/2006/wordprocessingDrawing" xmlns:w10="urn:schemas-microsoft-com:office:word" xmlns:w="http://schemas.openxmlformats.org/wordprocessingml/2006/main" xmlns:w14="http://schemas.microsoft.com/office/word/2010/wordml" xmlns:w15="http://schemas.microsoft.com/office/word/2012/wordml" xmlns:w16cex="http://schemas.microsoft.com/office/word/2018/wordml/cex" xmlns:w16cid="http://schemas.microsoft.com/office/word/2016/wordml/cid" xmlns:w16="http://schemas.microsoft.com/office/word/2018/wordml" xmlns:w16se="http://schemas.microsoft.com/office/word/2015/wordml/symex" xmlns:wpg="http://schemas.microsoft.com/office/word/2010/wordprocessingGroup" xmlns:wpi="http://schemas.microsoft.com/office/word/2010/wordprocessingInk" xmlns:wne="http://schemas.microsoft.com/office/word/2006/wordml" xmlns:wps="http://schemas.microsoft.com/office/word/2010/wordprocessingShape" mc:Ignorable="w14 w15 w16se w16cid w16 w16cex wp14">
+<w:numbering xmlns:wpc="http://schemas.microsoft.com/office/word/2010/wordprocessingCanvas" xmlns:cx="http://schemas.microsoft.com/office/drawing/2014/chartex" xmlns:cx1="http://schemas.microsoft.com/office/drawing/2015/9/8/chartex" xmlns:cx2="http://schemas.microsoft.com/office/drawing/2015/10/21/chartex" xmlns:cx3="http://schemas.microsoft.com/office/drawing/2016/5/9/chartex" xmlns:cx4="http://schemas.microsoft.com/office/drawing/2016/5/10/chartex" xmlns:cx5="http://schemas.microsoft.com/office/drawing/2016/5/11/chartex" xmlns:cx6="http://schemas.microsoft.com/office/drawing/2016/5/12/chartex" xmlns:cx7="http://schemas.microsoft.com/office/drawing/2016/5/13/chartex" xmlns:cx8="http://schemas.microsoft.com/office/drawing/2016/5/14/chartex" xmlns:mc="http://schemas.openxmlformats.org/markup-compatibility/2006" xmlns:aink="http://schemas.microsoft.com/office/drawing/2016/ink" xmlns:am3d="http://schemas.microsoft.com/office/drawing/2017/model3d" xmlns:o="urn:schemas-microsoft-com:office:office" xmlns:r="http://schemas.openxmlformats.org/officeDocument/2006/relationships" xmlns:m="http://schemas.openxmlformats.org/officeDocument/2006/math" xmlns:v="urn:schemas-microsoft-com:vml" xmlns:wp14="http://schemas.microsoft.com/office/word/2010/wordprocessingDrawing" xmlns:wp="http://schemas.openxmlformats.org/drawingml/2006/wordprocessingDrawing" xmlns:w10="urn:schemas-microsoft-com:office:word" xmlns:w="http://schemas.openxmlformats.org/wordprocessingml/2006/main" xmlns:w14="http://schemas.microsoft.com/office/word/2010/wordml" xmlns:w15="http://schemas.microsoft.com/office/word/2012/wordml" xmlns:w16cid="http://schemas.microsoft.com/office/word/2016/wordml/cid" xmlns:w16se="http://schemas.microsoft.com/office/word/2015/wordml/symex" xmlns:wpg="http://schemas.microsoft.com/office/word/2010/wordprocessingGroup" xmlns:wpi="http://schemas.microsoft.com/office/word/2010/wordprocessingInk" xmlns:wne="http://schemas.microsoft.com/office/word/2006/wordml" xmlns:wps="http://schemas.microsoft.com/office/word/2010/wordprocessingShape" mc:Ignorable="w14 w15 w16se w16cid wp14">
   <w:abstractNum w:abstractNumId="0" w15:restartNumberingAfterBreak="0">
     <w:nsid w:val="0FB3092C"/>
     <w:multiLevelType w:val="hybridMultilevel"/>
@@ -859,7 +884,7 @@
 </file>
 
 <file path=word/styles.xml><?xml version="1.0" encoding="utf-8"?>
-<w:styles xmlns:mc="http://schemas.openxmlformats.org/markup-compatibility/2006" xmlns:r="http://schemas.openxmlformats.org/officeDocument/2006/relationships" xmlns:w="http://schemas.openxmlformats.org/wordprocessingml/2006/main" xmlns:w14="http://schemas.microsoft.com/office/word/2010/wordml" xmlns:w15="http://schemas.microsoft.com/office/word/2012/wordml" xmlns:w16cex="http://schemas.microsoft.com/office/word/2018/wordml/cex" xmlns:w16cid="http://schemas.microsoft.com/office/word/2016/wordml/cid" xmlns:w16="http://schemas.microsoft.com/office/word/2018/wordml" xmlns:w16se="http://schemas.microsoft.com/office/word/2015/wordml/symex" mc:Ignorable="w14 w15 w16se w16cid w16 w16cex">
+<w:styles xmlns:mc="http://schemas.openxmlformats.org/markup-compatibility/2006" xmlns:r="http://schemas.openxmlformats.org/officeDocument/2006/relationships" xmlns:w="http://schemas.openxmlformats.org/wordprocessingml/2006/main" xmlns:w14="http://schemas.microsoft.com/office/word/2010/wordml" xmlns:w15="http://schemas.microsoft.com/office/word/2012/wordml" xmlns:w16cid="http://schemas.microsoft.com/office/word/2016/wordml/cid" xmlns:w16se="http://schemas.microsoft.com/office/word/2015/wordml/symex" mc:Ignorable="w14 w15 w16se w16cid">
   <w:docDefaults>
     <w:rPrDefault>
       <w:rPr>
@@ -977,6 +1002,7 @@
     <w:lsdException w:name="HTML Sample" w:semiHidden="1" w:unhideWhenUsed="1"/>
     <w:lsdException w:name="HTML Typewriter" w:semiHidden="1" w:unhideWhenUsed="1"/>
     <w:lsdException w:name="HTML Variable" w:semiHidden="1" w:unhideWhenUsed="1"/>
+    <w:lsdException w:name="Normal Table" w:semiHidden="1" w:unhideWhenUsed="1"/>
     <w:lsdException w:name="annotation subject" w:semiHidden="1" w:unhideWhenUsed="1"/>
     <w:lsdException w:name="No List" w:semiHidden="1" w:unhideWhenUsed="1"/>
     <w:lsdException w:name="Outline List 1" w:semiHidden="1" w:unhideWhenUsed="1"/>
@@ -1023,8 +1049,10 @@
     <w:lsdException w:name="Table Subtle 2" w:semiHidden="1" w:unhideWhenUsed="1"/>
     <w:lsdException w:name="Table Web 1" w:semiHidden="1" w:unhideWhenUsed="1"/>
     <w:lsdException w:name="Table Web 2" w:semiHidden="1" w:unhideWhenUsed="1"/>
+    <w:lsdException w:name="Table Web 3" w:semiHidden="1" w:unhideWhenUsed="1"/>
     <w:lsdException w:name="Balloon Text" w:semiHidden="1" w:unhideWhenUsed="1"/>
     <w:lsdException w:name="Table Grid" w:uiPriority="39"/>
+    <w:lsdException w:name="Table Theme" w:semiHidden="1" w:unhideWhenUsed="1"/>
     <w:lsdException w:name="Placeholder Text" w:semiHidden="1"/>
     <w:lsdException w:name="No Spacing" w:uiPriority="1" w:qFormat="1"/>
     <w:lsdException w:name="Light Shading" w:uiPriority="60"/>

</xml_diff>